<commit_message>
Actualización del archivo 1.Analisis y Alcance
</commit_message>
<xml_diff>
--- a/1.Analisis y Alcance-Integrador-Silvina Vargas.docx
+++ b/1.Analisis y Alcance-Integrador-Silvina Vargas.docx
@@ -4,6 +4,28 @@
   <w:body>
     <w:p>
       <w:pPr>
+        <w:rPr/>
+      </w:pPr>
+      <w:r>
+        <w:rPr>
+          <w:rtl w:val="0"/>
+        </w:rPr>
+      </w:r>
+    </w:p>
+    <w:p>
+      <w:pPr>
+        <w:rPr>
+          <w:b w:val="1"/>
+        </w:rPr>
+      </w:pPr>
+      <w:r>
+        <w:rPr>
+          <w:rtl w:val="0"/>
+        </w:rPr>
+      </w:r>
+    </w:p>
+    <w:p>
+      <w:pPr>
         <w:rPr>
           <w:b w:val="1"/>
         </w:rPr>
@@ -46,6 +68,176 @@
     </w:p>
     <w:p>
       <w:pPr>
+        <w:rPr/>
+      </w:pPr>
+      <w:r>
+        <w:rPr>
+          <w:rtl w:val="0"/>
+        </w:rPr>
+      </w:r>
+    </w:p>
+    <w:p>
+      <w:pPr>
+        <w:rPr/>
+      </w:pPr>
+      <w:r>
+        <w:rPr>
+          <w:b w:val="1"/>
+          <w:rtl w:val="0"/>
+        </w:rPr>
+        <w:t xml:space="preserve">Descripción general</w:t>
+      </w:r>
+      <w:r>
+        <w:rPr>
+          <w:rtl w:val="0"/>
+        </w:rPr>
+        <w:t xml:space="preserve">: Se realizará la descarga, registro, login y validación de botones y en caso de encontrar bugs se tomará evidencia desde el dispositivo utilizado de la aplicación Tiktok Lite. Esta versión es más rápida que la versión completa. Es ideal para usuarios de dispositivos simples, con planes de datos limitados o redes pocos estables. Tiktok Lite es una aplicación para capturar, editar, descubrir y compartir videos.</w:t>
+      </w:r>
+    </w:p>
+    <w:p>
+      <w:pPr>
+        <w:rPr/>
+      </w:pPr>
+      <w:r>
+        <w:rPr>
+          <w:rtl w:val="0"/>
+        </w:rPr>
+      </w:r>
+    </w:p>
+    <w:p>
+      <w:pPr>
+        <w:rPr/>
+      </w:pPr>
+      <w:r>
+        <w:rPr>
+          <w:b w:val="1"/>
+          <w:rtl w:val="0"/>
+        </w:rPr>
+        <w:t xml:space="preserve">Épica</w:t>
+      </w:r>
+      <w:r>
+        <w:rPr>
+          <w:rtl w:val="0"/>
+        </w:rPr>
+        <w:t xml:space="preserve">: Módulo Pruebas funcionales.</w:t>
+      </w:r>
+    </w:p>
+    <w:p>
+      <w:pPr>
+        <w:rPr/>
+      </w:pPr>
+      <w:r>
+        <w:rPr>
+          <w:rtl w:val="0"/>
+        </w:rPr>
+        <w:t xml:space="preserve">Justificación: Es una de las aplicaciones mas populares en la actualidad siendo la más descargada en el año 2024.La visualización de videos es el próposito principal de la app, como también el ahorro de recurso y la optimización del rendimiento.</w:t>
+      </w:r>
+    </w:p>
+    <w:p>
+      <w:pPr>
+        <w:rPr/>
+      </w:pPr>
+      <w:r>
+        <w:rPr>
+          <w:rtl w:val="0"/>
+        </w:rPr>
+      </w:r>
+    </w:p>
+    <w:p>
+      <w:pPr>
+        <w:rPr/>
+      </w:pPr>
+      <w:r>
+        <w:rPr>
+          <w:b w:val="1"/>
+          <w:rtl w:val="0"/>
+        </w:rPr>
+        <w:t xml:space="preserve">Alcance</w:t>
+      </w:r>
+      <w:r>
+        <w:rPr>
+          <w:rtl w:val="0"/>
+        </w:rPr>
+        <w:t xml:space="preserve">: se probó Visualización, Interacción básica, Validaciones.</w:t>
+      </w:r>
+    </w:p>
+    <w:p>
+      <w:pPr>
+        <w:rPr/>
+      </w:pPr>
+      <w:r>
+        <w:rPr>
+          <w:rtl w:val="0"/>
+        </w:rPr>
+        <w:t xml:space="preserve">Se dejó de lado Live, Funciones Avanzadas de Creador y pruebas no funcionales.</w:t>
+      </w:r>
+    </w:p>
+    <w:p>
+      <w:pPr>
+        <w:rPr/>
+      </w:pPr>
+      <w:r>
+        <w:rPr>
+          <w:rtl w:val="0"/>
+        </w:rPr>
+      </w:r>
+    </w:p>
+    <w:p>
+      <w:pPr>
+        <w:rPr/>
+      </w:pPr>
+      <w:r>
+        <w:rPr>
+          <w:b w:val="1"/>
+          <w:rtl w:val="0"/>
+        </w:rPr>
+        <w:t xml:space="preserve">Equipo</w:t>
+      </w:r>
+      <w:r>
+        <w:rPr>
+          <w:rtl w:val="0"/>
+        </w:rPr>
+        <w:t xml:space="preserve">: Ada</w:t>
+      </w:r>
+    </w:p>
+    <w:p>
+      <w:pPr>
+        <w:rPr/>
+      </w:pPr>
+      <w:r>
+        <w:rPr>
+          <w:b w:val="1"/>
+          <w:rtl w:val="0"/>
+        </w:rPr>
+        <w:t xml:space="preserve">Tester</w:t>
+      </w:r>
+      <w:r>
+        <w:rPr>
+          <w:rtl w:val="0"/>
+        </w:rPr>
+        <w:t xml:space="preserve">: Silvina Vargas</w:t>
+      </w:r>
+    </w:p>
+    <w:p>
+      <w:pPr>
+        <w:rPr/>
+      </w:pPr>
+      <w:r>
+        <w:rPr>
+          <w:b w:val="1"/>
+          <w:rtl w:val="0"/>
+        </w:rPr>
+        <w:t xml:space="preserve">Metodología</w:t>
+      </w:r>
+      <w:r>
+        <w:rPr>
+          <w:rtl w:val="0"/>
+        </w:rPr>
+        <w:t xml:space="preserve">: Scrum</w:t>
+      </w:r>
+    </w:p>
+    <w:p>
+      <w:pPr>
         <w:spacing w:after="240" w:before="240" w:lineRule="auto"/>
         <w:rPr/>
       </w:pPr>
@@ -82,91 +274,151 @@
           <w:b w:val="1"/>
           <w:rtl w:val="0"/>
         </w:rPr>
-        <w:t xml:space="preserve">Descripción general</w:t>
-      </w:r>
-      <w:r>
-        <w:rPr>
-          <w:rtl w:val="0"/>
-        </w:rPr>
-        <w:t xml:space="preserve">: Se realizará la descarga, registro, login y validación de botones y en caso de encontrar bugs se tomará evidencia desde el dispositivo utilizado de la aplicación Tiktok Lite. Esta versión es más rápida que la versión completa. Es ideal para usuarios de dispositivos simples, con planes de datos limitados o redes pocos estables. Tiktok Lite es una aplicación para capturar, editar, descubrir y compartir videos.</w:t>
-      </w:r>
-    </w:p>
-    <w:p>
-      <w:pPr>
-        <w:rPr/>
-      </w:pPr>
-      <w:r>
-        <w:rPr>
-          <w:rtl w:val="0"/>
-        </w:rPr>
-      </w:r>
-    </w:p>
-    <w:p>
-      <w:pPr>
-        <w:rPr/>
-      </w:pPr>
-      <w:r>
-        <w:rPr>
-          <w:b w:val="1"/>
-          <w:rtl w:val="0"/>
-        </w:rPr>
-        <w:t xml:space="preserve">Épica</w:t>
-      </w:r>
-      <w:r>
-        <w:rPr>
-          <w:rtl w:val="0"/>
-        </w:rPr>
-        <w:t xml:space="preserve">: Módulo Pruebas funcionales.</w:t>
-      </w:r>
-    </w:p>
-    <w:p>
-      <w:pPr>
-        <w:rPr/>
-      </w:pPr>
-      <w:r>
-        <w:rPr>
-          <w:rtl w:val="0"/>
-        </w:rPr>
-        <w:t xml:space="preserve">Justificación: Es una de las aplicaciones mas populares en la actualidad siendo la más descargada en el año 2024.La visualización de videos es el próposito principal de la app, como también el ahorro de recurso y la optimización del rendimiento.</w:t>
-      </w:r>
-    </w:p>
-    <w:p>
-      <w:pPr>
-        <w:rPr/>
-      </w:pPr>
-      <w:r>
-        <w:rPr>
-          <w:rtl w:val="0"/>
-        </w:rPr>
-      </w:r>
-    </w:p>
-    <w:p>
-      <w:pPr>
-        <w:rPr/>
-      </w:pPr>
-      <w:r>
-        <w:rPr>
-          <w:b w:val="1"/>
-          <w:rtl w:val="0"/>
-        </w:rPr>
-        <w:t xml:space="preserve">Alcance</w:t>
-      </w:r>
-      <w:r>
-        <w:rPr>
-          <w:rtl w:val="0"/>
-        </w:rPr>
-        <w:t xml:space="preserve">: se probó Visualización, Interacción básica, Validaciones.</w:t>
-      </w:r>
-    </w:p>
-    <w:p>
-      <w:pPr>
-        <w:rPr/>
-      </w:pPr>
-      <w:r>
-        <w:rPr>
-          <w:rtl w:val="0"/>
-        </w:rPr>
-        <w:t xml:space="preserve">Se dejó de lado Live, Funciones Avanzadas de Creador y pruebas no funcionales.</w:t>
+        <w:t xml:space="preserve">Daily Scrum</w:t>
+      </w:r>
+      <w:r>
+        <w:rPr>
+          <w:rtl w:val="0"/>
+        </w:rPr>
+        <w:t xml:space="preserve">:</w:t>
+      </w:r>
+    </w:p>
+    <w:p>
+      <w:pPr>
+        <w:rPr/>
+      </w:pPr>
+      <w:r>
+        <w:rPr>
+          <w:rtl w:val="0"/>
+        </w:rPr>
+      </w:r>
+    </w:p>
+    <w:p>
+      <w:pPr>
+        <w:rPr/>
+      </w:pPr>
+      <w:r>
+        <w:rPr>
+          <w:rtl w:val="0"/>
+        </w:rPr>
+        <w:t xml:space="preserve">Día 1: </w:t>
+      </w:r>
+    </w:p>
+    <w:p>
+      <w:pPr>
+        <w:rPr/>
+      </w:pPr>
+      <w:r>
+        <w:rPr>
+          <w:rtl w:val="0"/>
+        </w:rPr>
+        <w:t xml:space="preserve">Tester: Hoy descargaré la app Tiktok lite, me registraré, redactaré historias de usuario e identificaré los criterios de aceptación.</w:t>
+      </w:r>
+    </w:p>
+    <w:p>
+      <w:pPr>
+        <w:rPr/>
+      </w:pPr>
+      <w:r>
+        <w:rPr>
+          <w:rtl w:val="0"/>
+        </w:rPr>
+        <w:t xml:space="preserve">Bloqueo: ninguno.</w:t>
+      </w:r>
+    </w:p>
+    <w:p>
+      <w:pPr>
+        <w:rPr/>
+      </w:pPr>
+      <w:r>
+        <w:rPr>
+          <w:rtl w:val="0"/>
+        </w:rPr>
+      </w:r>
+    </w:p>
+    <w:p>
+      <w:pPr>
+        <w:rPr/>
+      </w:pPr>
+      <w:r>
+        <w:rPr>
+          <w:rtl w:val="0"/>
+        </w:rPr>
+        <w:t xml:space="preserve">Día 2:</w:t>
+      </w:r>
+    </w:p>
+    <w:p>
+      <w:pPr>
+        <w:rPr/>
+      </w:pPr>
+      <w:r>
+        <w:rPr>
+          <w:rtl w:val="0"/>
+        </w:rPr>
+        <w:t xml:space="preserve">Tester: haré pruebas funcionales basándome sobre las historias de usuario, identificaré bugs y armaré un reporte de ellos si existieran.</w:t>
+      </w:r>
+    </w:p>
+    <w:p>
+      <w:pPr>
+        <w:rPr/>
+      </w:pPr>
+      <w:r>
+        <w:rPr>
+          <w:rtl w:val="0"/>
+        </w:rPr>
+      </w:r>
+    </w:p>
+    <w:p>
+      <w:pPr>
+        <w:rPr/>
+      </w:pPr>
+      <w:r>
+        <w:rPr>
+          <w:rtl w:val="0"/>
+        </w:rPr>
+        <w:t xml:space="preserve">Día 3: </w:t>
+      </w:r>
+    </w:p>
+    <w:p>
+      <w:pPr>
+        <w:rPr/>
+      </w:pPr>
+      <w:r>
+        <w:rPr>
+          <w:rtl w:val="0"/>
+        </w:rPr>
+        <w:t xml:space="preserve">Tester: Subiré los archivos a un repositorio público para que sean evaluados.</w:t>
+      </w:r>
+    </w:p>
+    <w:p>
+      <w:pPr>
+        <w:rPr/>
+      </w:pPr>
+      <w:r>
+        <w:rPr>
+          <w:rtl w:val="0"/>
+        </w:rPr>
+      </w:r>
+    </w:p>
+    <w:p>
+      <w:pPr>
+        <w:rPr/>
+      </w:pPr>
+      <w:r>
+        <w:rPr>
+          <w:rtl w:val="0"/>
+        </w:rPr>
+        <w:t xml:space="preserve">Día 4: Realizaré pruebas API en Postman, probaré diferentes métodos, haré capturas de pantalla para evidencias. Subiré el archivo a mi repositorio en Github utilizando Git.</w:t>
+      </w:r>
+    </w:p>
+    <w:p>
+      <w:pPr>
+        <w:rPr/>
+      </w:pPr>
+      <w:r>
+        <w:rPr>
+          <w:rtl w:val="0"/>
+        </w:rPr>
       </w:r>
     </w:p>
     <w:p>

</xml_diff>